<commit_message>
Modify Driver Meeting Doc
</commit_message>
<xml_diff>
--- a/documents/杭州赛区操作手会议.docx
+++ b/documents/杭州赛区操作手会议.docx
@@ -10,7 +10,13 @@
         <w:rPr>
           <w:rFonts w:hint="eastAsia"/>
         </w:rPr>
-        <w:t>华南赛区操作</w:t>
+        <w:t>杭州</w:t>
+      </w:r>
+      <w:r>
+        <w:rPr>
+          <w:rFonts w:hint="eastAsia"/>
+        </w:rPr>
+        <w:t>赛区操作</w:t>
       </w:r>
       <w:proofErr w:type="gramStart"/>
       <w:r>
@@ -44,6 +50,9 @@
           <w:numId w:val="2"/>
         </w:numPr>
         <w:ind w:firstLineChars="0"/>
+        <w:rPr>
+          <w:rFonts w:hint="eastAsia"/>
+        </w:rPr>
       </w:pPr>
       <w:r>
         <w:rPr>
@@ -54,13 +63,6 @@
       <w:r>
         <w:t xml:space="preserve"> of 20 Rings</w:t>
       </w:r>
-    </w:p>
-    <w:p>
-      <w:pPr>
-        <w:rPr>
-          <w:rFonts w:hint="eastAsia"/>
-        </w:rPr>
-      </w:pPr>
     </w:p>
     <w:p>
       <w:pPr>
@@ -228,9 +230,6 @@
           <w:numId w:val="2"/>
         </w:numPr>
         <w:ind w:firstLineChars="0"/>
-        <w:rPr>
-          <w:rFonts w:hint="eastAsia"/>
-        </w:rPr>
       </w:pPr>
       <w:r>
         <w:rPr>
@@ -271,7 +270,29 @@
     </w:p>
     <w:p>
       <w:pPr>
+        <w:pStyle w:val="a3"/>
+        <w:numPr>
+          <w:ilvl w:val="0"/>
+          <w:numId w:val="2"/>
+        </w:numPr>
+        <w:ind w:firstLineChars="0"/>
+        <w:rPr>
+          <w:rFonts w:hint="eastAsia"/>
+        </w:rPr>
+      </w:pPr>
+      <w:r>
+        <w:rPr>
+          <w:rFonts w:hint="eastAsia"/>
+        </w:rPr>
+        <w:t>恶意撞车</w:t>
+      </w:r>
+    </w:p>
+    <w:p>
+      <w:pPr>
         <w:ind w:left="360" w:hanging="360"/>
+        <w:rPr>
+          <w:rFonts w:hint="eastAsia"/>
+        </w:rPr>
       </w:pPr>
     </w:p>
     <w:p>
@@ -748,9 +769,6 @@
           <w:numId w:val="1"/>
         </w:numPr>
         <w:ind w:firstLineChars="0"/>
-        <w:rPr>
-          <w:rFonts w:hint="eastAsia"/>
-        </w:rPr>
       </w:pPr>
       <w:r>
         <w:rPr>
@@ -793,10 +811,7 @@
       <w:proofErr w:type="gramStart"/>
       <w:r>
         <w:lastRenderedPageBreak/>
-        <w:t>endgame</w:t>
-      </w:r>
-      <w:r>
-        <w:t>(</w:t>
+        <w:t>endgame(</w:t>
       </w:r>
       <w:proofErr w:type="gramEnd"/>
       <w:r>
@@ -1105,13 +1120,7 @@
         </w:r>
       </w:hyperlink>
     </w:p>
-    <w:p>
-      <w:pPr>
-        <w:rPr>
-          <w:rFonts w:hint="eastAsia"/>
-        </w:rPr>
-      </w:pPr>
-    </w:p>
+    <w:p/>
     <w:p>
       <w:pPr>
         <w:widowControl/>
@@ -1299,11 +1308,6 @@
       </w:r>
     </w:p>
     <w:p>
-      <w:pPr>
-        <w:rPr>
-          <w:rFonts w:hint="eastAsia"/>
-        </w:rPr>
-      </w:pPr>
       <w:r>
         <w:rPr>
           <w:rFonts w:ascii="宋体" w:eastAsia="宋体" w:hAnsi="宋体" w:cs="宋体"/>

</xml_diff>